<commit_message>
UseCase7 done, report updated.
</commit_message>
<xml_diff>
--- a/CMPS350_Project Phase 1_Report.docx
+++ b/CMPS350_Project Phase 1_Report.docx
@@ -305,8 +305,19 @@
                 <w:sz w:val="24"/>
                 <w:szCs w:val="24"/>
               </w:rPr>
-              <w:t>Omar amdadullah</w:t>
+              <w:t xml:space="preserve">Omar </w:t>
             </w:r>
+            <w:proofErr w:type="spellStart"/>
+            <w:r>
+              <w:rPr>
+                <w:bCs/>
+                <w:color w:val="auto"/>
+                <w:sz w:val="24"/>
+                <w:szCs w:val="24"/>
+              </w:rPr>
+              <w:t>amdadullah</w:t>
+            </w:r>
+            <w:proofErr w:type="spellEnd"/>
             <w:r>
               <w:rPr>
                 <w:bCs/>
@@ -609,6 +620,7 @@
           <w:szCs w:val="44"/>
         </w:rPr>
       </w:pPr>
+      <w:proofErr w:type="gramStart"/>
       <w:r>
         <w:rPr>
           <w:b/>
@@ -629,6 +641,7 @@
         </w:rPr>
         <w:t>:</w:t>
       </w:r>
+      <w:proofErr w:type="gramEnd"/>
     </w:p>
     <w:p>
       <w:pPr>
@@ -692,6 +705,7 @@
         </w:rPr>
         <w:t xml:space="preserve"> or </w:t>
       </w:r>
+      <w:proofErr w:type="gramStart"/>
       <w:r>
         <w:rPr>
           <w:b/>
@@ -701,7 +715,19 @@
           <w:szCs w:val="21"/>
           <w:highlight w:val="yellow"/>
         </w:rPr>
-        <w:t>Not done</w:t>
+        <w:t>Not</w:t>
+      </w:r>
+      <w:proofErr w:type="gramEnd"/>
+      <w:r>
+        <w:rPr>
+          <w:b/>
+          <w:i/>
+          <w:iCs/>
+          <w:sz w:val="21"/>
+          <w:szCs w:val="21"/>
+          <w:highlight w:val="yellow"/>
+        </w:rPr>
+        <w:t xml:space="preserve"> done</w:t>
       </w:r>
       <w:r>
         <w:rPr>
@@ -1341,6 +1367,7 @@
                 <w:szCs w:val="20"/>
               </w:rPr>
             </w:pPr>
+            <w:proofErr w:type="gramStart"/>
             <w:r>
               <w:rPr>
                 <w:rFonts w:ascii="Times New Roman" w:hAnsi="Times New Roman" w:cs="Times New Roman"/>
@@ -1348,7 +1375,17 @@
                 <w:sz w:val="20"/>
                 <w:szCs w:val="20"/>
               </w:rPr>
-              <w:t>Team work quality. Contributions of team members - All members should collaborate and contribute equally to the project.</w:t>
+              <w:t>Team work</w:t>
+            </w:r>
+            <w:proofErr w:type="gramEnd"/>
+            <w:r>
+              <w:rPr>
+                <w:rFonts w:ascii="Times New Roman" w:hAnsi="Times New Roman" w:cs="Times New Roman"/>
+                <w:color w:val="000000" w:themeColor="text1"/>
+                <w:sz w:val="20"/>
+                <w:szCs w:val="20"/>
+              </w:rPr>
+              <w:t xml:space="preserve"> quality. Contributions of team members - All members should collaborate and contribute equally to the project.</w:t>
             </w:r>
           </w:p>
         </w:tc>
@@ -1449,7 +1486,27 @@
                 <w:szCs w:val="20"/>
               </w:rPr>
               <w:lastRenderedPageBreak/>
-              <w:t xml:space="preserve">Project report – description of the implemented app, what is implemented, what is missed .. </w:t>
+              <w:t>Project report – description of the implemented app, what is implemented, what is missed</w:t>
+            </w:r>
+            <w:proofErr w:type="gramStart"/>
+            <w:r>
+              <w:rPr>
+                <w:rFonts w:ascii="Times New Roman" w:hAnsi="Times New Roman" w:cs="Times New Roman"/>
+                <w:color w:val="000000" w:themeColor="text1"/>
+                <w:sz w:val="20"/>
+                <w:szCs w:val="20"/>
+              </w:rPr>
+              <w:t xml:space="preserve"> ..</w:t>
+            </w:r>
+            <w:proofErr w:type="gramEnd"/>
+            <w:r>
+              <w:rPr>
+                <w:rFonts w:ascii="Times New Roman" w:hAnsi="Times New Roman" w:cs="Times New Roman"/>
+                <w:color w:val="000000" w:themeColor="text1"/>
+                <w:sz w:val="20"/>
+                <w:szCs w:val="20"/>
+              </w:rPr>
+              <w:t xml:space="preserve"> </w:t>
             </w:r>
           </w:p>
         </w:tc>
@@ -1944,7 +2001,21 @@
         <w:rPr>
           <w:rFonts w:ascii="Times New Roman" w:hAnsi="Times New Roman" w:cs="Times New Roman"/>
         </w:rPr>
-        <w:t xml:space="preserve">- The functionality is working: you get 70% of the assigned grade. </w:t>
+        <w:t xml:space="preserve">- The functionality is </w:t>
+      </w:r>
+      <w:proofErr w:type="gramStart"/>
+      <w:r>
+        <w:rPr>
+          <w:rFonts w:ascii="Times New Roman" w:hAnsi="Times New Roman" w:cs="Times New Roman"/>
+        </w:rPr>
+        <w:t>working:</w:t>
+      </w:r>
+      <w:proofErr w:type="gramEnd"/>
+      <w:r>
+        <w:rPr>
+          <w:rFonts w:ascii="Times New Roman" w:hAnsi="Times New Roman" w:cs="Times New Roman"/>
+        </w:rPr>
+        <w:t xml:space="preserve"> you get 70% of the assigned grade. </w:t>
       </w:r>
     </w:p>
     <w:p>
@@ -1961,7 +2032,35 @@
         <w:rPr>
           <w:rFonts w:ascii="Times New Roman" w:hAnsi="Times New Roman" w:cs="Times New Roman"/>
         </w:rPr>
-        <w:t xml:space="preserve">- The functionality is not working: you lose 40% of assigned grade. </w:t>
+        <w:t xml:space="preserve">- The functionality is not </w:t>
+      </w:r>
+      <w:proofErr w:type="gramStart"/>
+      <w:r>
+        <w:rPr>
+          <w:rFonts w:ascii="Times New Roman" w:hAnsi="Times New Roman" w:cs="Times New Roman"/>
+        </w:rPr>
+        <w:t>working:</w:t>
+      </w:r>
+      <w:proofErr w:type="gramEnd"/>
+      <w:r>
+        <w:rPr>
+          <w:rFonts w:ascii="Times New Roman" w:hAnsi="Times New Roman" w:cs="Times New Roman"/>
+        </w:rPr>
+        <w:t xml:space="preserve"> you lose 40% of </w:t>
+      </w:r>
+      <w:proofErr w:type="gramStart"/>
+      <w:r>
+        <w:rPr>
+          <w:rFonts w:ascii="Times New Roman" w:hAnsi="Times New Roman" w:cs="Times New Roman"/>
+        </w:rPr>
+        <w:t>assigned</w:t>
+      </w:r>
+      <w:proofErr w:type="gramEnd"/>
+      <w:r>
+        <w:rPr>
+          <w:rFonts w:ascii="Times New Roman" w:hAnsi="Times New Roman" w:cs="Times New Roman"/>
+        </w:rPr>
+        <w:t xml:space="preserve"> grade. </w:t>
       </w:r>
     </w:p>
     <w:p>
@@ -2443,8 +2542,18 @@
           <w:b/>
           <w:bCs/>
         </w:rPr>
-        <w:t>[100-85]. You should work hard to and demonstrate the merits of your application to earn those grades.+</w:t>
-      </w:r>
+        <w:t xml:space="preserve">[100-85]. You should work hard to and demonstrate the merits of your application to earn those </w:t>
+      </w:r>
+      <w:proofErr w:type="gramStart"/>
+      <w:r>
+        <w:rPr>
+          <w:rFonts w:ascii="Times New Roman" w:hAnsi="Times New Roman" w:cs="Times New Roman"/>
+          <w:b/>
+          <w:bCs/>
+        </w:rPr>
+        <w:t>grades.+</w:t>
+      </w:r>
+      <w:proofErr w:type="gramEnd"/>
     </w:p>
     <w:p>
       <w:pPr>
@@ -2583,13 +2692,21 @@
         <w:t xml:space="preserve">. The </w:t>
       </w:r>
       <w:r>
-        <w:t xml:space="preserve">admin has </w:t>
+        <w:t xml:space="preserve">admin </w:t>
+      </w:r>
+      <w:proofErr w:type="gramStart"/>
+      <w:r>
+        <w:t xml:space="preserve">has </w:t>
       </w:r>
       <w:r>
         <w:t xml:space="preserve"> acces</w:t>
       </w:r>
       <w:r>
-        <w:t xml:space="preserve">s and the ability </w:t>
+        <w:t>s</w:t>
+      </w:r>
+      <w:proofErr w:type="gramEnd"/>
+      <w:r>
+        <w:t xml:space="preserve"> and the ability </w:t>
       </w:r>
       <w:r>
         <w:t>to create</w:t>
@@ -2797,7 +2914,15 @@
         <w:spacing w:before="240" w:after="120"/>
       </w:pPr>
       <w:r>
-        <w:t>Unimplemented use-cases and not functioning parts</w:t>
+        <w:t xml:space="preserve">Unimplemented use-cases and </w:t>
+      </w:r>
+      <w:proofErr w:type="gramStart"/>
+      <w:r>
+        <w:t>not functioning</w:t>
+      </w:r>
+      <w:proofErr w:type="gramEnd"/>
+      <w:r>
+        <w:t xml:space="preserve"> parts</w:t>
       </w:r>
     </w:p>
     <w:p>
@@ -3216,7 +3341,48 @@
         <w:t>Use case 8</w:t>
       </w:r>
     </w:p>
-    <w:p/>
+    <w:p>
+      <w:r>
+        <w:rPr>
+          <w:noProof/>
+        </w:rPr>
+        <w:drawing>
+          <wp:inline distT="0" distB="0" distL="0" distR="0" wp14:anchorId="37970650" wp14:editId="70D327FC">
+            <wp:extent cx="6858000" cy="4456430"/>
+            <wp:effectExtent l="0" t="0" r="0" b="1270"/>
+            <wp:docPr id="646709131" name="Picture 1" descr="A screenshot of a computer&#10;&#10;AI-generated content may be incorrect."/>
+            <wp:cNvGraphicFramePr>
+              <a:graphicFrameLocks xmlns:a="http://schemas.openxmlformats.org/drawingml/2006/main" noChangeAspect="1"/>
+            </wp:cNvGraphicFramePr>
+            <a:graphic xmlns:a="http://schemas.openxmlformats.org/drawingml/2006/main">
+              <a:graphicData uri="http://schemas.openxmlformats.org/drawingml/2006/picture">
+                <pic:pic xmlns:pic="http://schemas.openxmlformats.org/drawingml/2006/picture">
+                  <pic:nvPicPr>
+                    <pic:cNvPr id="646709131" name="Picture 1" descr="A screenshot of a computer&#10;&#10;AI-generated content may be incorrect."/>
+                    <pic:cNvPicPr/>
+                  </pic:nvPicPr>
+                  <pic:blipFill>
+                    <a:blip r:embed="rId23"/>
+                    <a:stretch>
+                      <a:fillRect/>
+                    </a:stretch>
+                  </pic:blipFill>
+                  <pic:spPr>
+                    <a:xfrm>
+                      <a:off x="0" y="0"/>
+                      <a:ext cx="6858000" cy="4456430"/>
+                    </a:xfrm>
+                    <a:prstGeom prst="rect">
+                      <a:avLst/>
+                    </a:prstGeom>
+                  </pic:spPr>
+                </pic:pic>
+              </a:graphicData>
+            </a:graphic>
+          </wp:inline>
+        </w:drawing>
+      </w:r>
+    </w:p>
     <w:p/>
     <w:p/>
     <w:p/>
@@ -3417,8 +3583,19 @@
                 <w:sz w:val="24"/>
                 <w:szCs w:val="24"/>
               </w:rPr>
-              <w:t>Omar amdadullah</w:t>
+              <w:t xml:space="preserve">Omar </w:t>
             </w:r>
+            <w:proofErr w:type="spellStart"/>
+            <w:r>
+              <w:rPr>
+                <w:bCs/>
+                <w:color w:val="auto"/>
+                <w:sz w:val="24"/>
+                <w:szCs w:val="24"/>
+              </w:rPr>
+              <w:t>amdadullah</w:t>
+            </w:r>
+            <w:proofErr w:type="spellEnd"/>
           </w:p>
         </w:tc>
         <w:tc>
@@ -3509,9 +3686,9 @@
     </w:tbl>
     <w:p/>
     <w:sectPr>
-      <w:footerReference w:type="even" r:id="rId23"/>
-      <w:footerReference w:type="default" r:id="rId24"/>
-      <w:footerReference w:type="first" r:id="rId25"/>
+      <w:footerReference w:type="even" r:id="rId24"/>
+      <w:footerReference w:type="default" r:id="rId25"/>
+      <w:footerReference w:type="first" r:id="rId26"/>
       <w:pgSz w:w="12240" w:h="15840"/>
       <w:pgMar w:top="720" w:right="720" w:bottom="720" w:left="720" w:header="720" w:footer="719" w:gutter="0"/>
       <w:cols w:space="720"/>
@@ -3730,7 +3907,7 @@
     <mc:AlternateContent>
       <mc:Choice Requires="v">
         <w:pict>
-          <v:shapetype w14:anchorId="5C6064B9" id="_x0000_t75" coordsize="21600,21600" o:spt="75" o:preferrelative="t" path="m@4@5l@4@11@9@11@9@5xe" filled="f" stroked="f">
+          <v:shapetype w14:anchorId="16B92BFC" id="_x0000_t75" coordsize="21600,21600" o:spt="75" o:preferrelative="t" path="m@4@5l@4@11@9@11@9@5xe" filled="f" stroked="f">
             <v:stroke joinstyle="miter"/>
             <v:formulas>
               <v:f eqn="if lineDrawn pixelLineWidth 0"/>
@@ -3749,17 +3926,17 @@
             <v:path o:extrusionok="f" gradientshapeok="t" o:connecttype="rect"/>
             <o:lock v:ext="edit" aspectratio="t"/>
           </v:shapetype>
-          <v:shape id="Picture 1449280224" o:spid="_x0000_i1025" type="#_x0000_t75" style="width:14.4pt;height:14.4pt;visibility:visible;mso-wrap-style:square">
+          <v:shape id="Picture 1230409723" o:spid="_x0000_i1025" type="#_x0000_t75" style="width:14.4pt;height:14.4pt;visibility:visible;mso-wrap-style:square">
             <v:imagedata r:id="rId1" o:title=""/>
           </v:shape>
         </w:pict>
       </mc:Choice>
       <mc:Fallback>
         <w:drawing>
-          <wp:inline distT="0" distB="0" distL="0" distR="0" wp14:anchorId="72A5A64D" wp14:editId="57E9CA63">
+          <wp:inline distT="0" distB="0" distL="0" distR="0" wp14:anchorId="63CD1BF8" wp14:editId="4EB6D747">
             <wp:extent cx="182880" cy="182880"/>
             <wp:effectExtent l="0" t="0" r="0" b="0"/>
-            <wp:docPr id="1449280224" name="Picture 1449280224"/>
+            <wp:docPr id="1230409723" name="Picture 1230409723"/>
             <wp:cNvGraphicFramePr>
               <a:graphicFrameLocks xmlns:a="http://schemas.openxmlformats.org/drawingml/2006/main" noChangeAspect="1"/>
             </wp:cNvGraphicFramePr>
@@ -9794,12 +9971,14 @@
 </file>
 
 <file path=customXml/item2.xml><?xml version="1.0" encoding="utf-8"?>
-<?mso-contentType ?>
-<FormTemplates xmlns="http://schemas.microsoft.com/sharepoint/v3/contenttype/forms">
-  <Display>DocumentLibraryForm</Display>
-  <Edit>DocumentLibraryForm</Edit>
-  <New>DocumentLibraryForm</New>
-</FormTemplates>
+<p:properties xmlns:p="http://schemas.microsoft.com/office/2006/metadata/properties" xmlns:xsi="http://www.w3.org/2001/XMLSchema-instance" xmlns:pc="http://schemas.microsoft.com/office/infopath/2007/PartnerControls">
+  <documentManagement>
+    <TaxCatchAll xmlns="692651b8-6577-4651-a352-3b631599c082" xsi:nil="true"/>
+    <lcf76f155ced4ddcb4097134ff3c332f xmlns="ff4433bc-22a3-4dac-805f-c635aff40461">
+      <Terms xmlns="http://schemas.microsoft.com/office/infopath/2007/PartnerControls"/>
+    </lcf76f155ced4ddcb4097134ff3c332f>
+  </documentManagement>
+</p:properties>
 </file>
 
 <file path=customXml/item3.xml><?xml version="1.0" encoding="utf-8"?>
@@ -10004,14 +10183,12 @@
 </file>
 
 <file path=customXml/item4.xml><?xml version="1.0" encoding="utf-8"?>
-<p:properties xmlns:p="http://schemas.microsoft.com/office/2006/metadata/properties" xmlns:xsi="http://www.w3.org/2001/XMLSchema-instance" xmlns:pc="http://schemas.microsoft.com/office/infopath/2007/PartnerControls">
-  <documentManagement>
-    <TaxCatchAll xmlns="692651b8-6577-4651-a352-3b631599c082" xsi:nil="true"/>
-    <lcf76f155ced4ddcb4097134ff3c332f xmlns="ff4433bc-22a3-4dac-805f-c635aff40461">
-      <Terms xmlns="http://schemas.microsoft.com/office/infopath/2007/PartnerControls"/>
-    </lcf76f155ced4ddcb4097134ff3c332f>
-  </documentManagement>
-</p:properties>
+<?mso-contentType ?>
+<FormTemplates xmlns="http://schemas.microsoft.com/sharepoint/v3/contenttype/forms">
+  <Display>DocumentLibraryForm</Display>
+  <Edit>DocumentLibraryForm</Edit>
+  <New>DocumentLibraryForm</New>
+</FormTemplates>
 </file>
 
 <file path=customXml/itemProps1.xml><?xml version="1.0" encoding="utf-8"?>
@@ -10023,9 +10200,12 @@
 </file>
 
 <file path=customXml/itemProps2.xml><?xml version="1.0" encoding="utf-8"?>
-<ds:datastoreItem xmlns:ds="http://schemas.openxmlformats.org/officeDocument/2006/customXml" ds:itemID="{899977B6-4170-4EBB-8EC3-1772808F953C}">
+<ds:datastoreItem xmlns:ds="http://schemas.openxmlformats.org/officeDocument/2006/customXml" ds:itemID="{E9D8FE69-F782-45F1-BD7D-38E143528BC3}">
   <ds:schemaRefs>
-    <ds:schemaRef ds:uri="http://schemas.microsoft.com/sharepoint/v3/contenttype/forms"/>
+    <ds:schemaRef ds:uri="http://schemas.microsoft.com/office/2006/metadata/properties"/>
+    <ds:schemaRef ds:uri="http://schemas.microsoft.com/office/infopath/2007/PartnerControls"/>
+    <ds:schemaRef ds:uri="692651b8-6577-4651-a352-3b631599c082"/>
+    <ds:schemaRef ds:uri="ff4433bc-22a3-4dac-805f-c635aff40461"/>
   </ds:schemaRefs>
 </ds:datastoreItem>
 </file>
@@ -10050,12 +10230,9 @@
 </file>
 
 <file path=customXml/itemProps4.xml><?xml version="1.0" encoding="utf-8"?>
-<ds:datastoreItem xmlns:ds="http://schemas.openxmlformats.org/officeDocument/2006/customXml" ds:itemID="{E9D8FE69-F782-45F1-BD7D-38E143528BC3}">
+<ds:datastoreItem xmlns:ds="http://schemas.openxmlformats.org/officeDocument/2006/customXml" ds:itemID="{899977B6-4170-4EBB-8EC3-1772808F953C}">
   <ds:schemaRefs>
-    <ds:schemaRef ds:uri="http://schemas.microsoft.com/office/2006/metadata/properties"/>
-    <ds:schemaRef ds:uri="http://schemas.microsoft.com/office/infopath/2007/PartnerControls"/>
-    <ds:schemaRef ds:uri="692651b8-6577-4651-a352-3b631599c082"/>
-    <ds:schemaRef ds:uri="ff4433bc-22a3-4dac-805f-c635aff40461"/>
+    <ds:schemaRef ds:uri="http://schemas.microsoft.com/sharepoint/v3/contenttype/forms"/>
   </ds:schemaRefs>
 </ds:datastoreItem>
 </file>
</xml_diff>

<commit_message>
usecase8 (70%) done. report updated.
</commit_message>
<xml_diff>
--- a/CMPS350_Project Phase 1_Report.docx
+++ b/CMPS350_Project Phase 1_Report.docx
@@ -305,19 +305,8 @@
                 <w:sz w:val="24"/>
                 <w:szCs w:val="24"/>
               </w:rPr>
-              <w:t xml:space="preserve">Omar </w:t>
+              <w:t>Omar amdadullah</w:t>
             </w:r>
-            <w:proofErr w:type="spellStart"/>
-            <w:r>
-              <w:rPr>
-                <w:bCs/>
-                <w:color w:val="auto"/>
-                <w:sz w:val="24"/>
-                <w:szCs w:val="24"/>
-              </w:rPr>
-              <w:t>amdadullah</w:t>
-            </w:r>
-            <w:proofErr w:type="spellEnd"/>
             <w:r>
               <w:rPr>
                 <w:bCs/>
@@ -620,7 +609,6 @@
           <w:szCs w:val="44"/>
         </w:rPr>
       </w:pPr>
-      <w:proofErr w:type="gramStart"/>
       <w:r>
         <w:rPr>
           <w:b/>
@@ -641,7 +629,6 @@
         </w:rPr>
         <w:t>:</w:t>
       </w:r>
-      <w:proofErr w:type="gramEnd"/>
     </w:p>
     <w:p>
       <w:pPr>
@@ -705,7 +692,6 @@
         </w:rPr>
         <w:t xml:space="preserve"> or </w:t>
       </w:r>
-      <w:proofErr w:type="gramStart"/>
       <w:r>
         <w:rPr>
           <w:b/>
@@ -715,19 +701,7 @@
           <w:szCs w:val="21"/>
           <w:highlight w:val="yellow"/>
         </w:rPr>
-        <w:t>Not</w:t>
-      </w:r>
-      <w:proofErr w:type="gramEnd"/>
-      <w:r>
-        <w:rPr>
-          <w:b/>
-          <w:i/>
-          <w:iCs/>
-          <w:sz w:val="21"/>
-          <w:szCs w:val="21"/>
-          <w:highlight w:val="yellow"/>
-        </w:rPr>
-        <w:t xml:space="preserve"> done</w:t>
+        <w:t>Not done</w:t>
       </w:r>
       <w:r>
         <w:rPr>
@@ -1367,7 +1341,6 @@
                 <w:szCs w:val="20"/>
               </w:rPr>
             </w:pPr>
-            <w:proofErr w:type="gramStart"/>
             <w:r>
               <w:rPr>
                 <w:rFonts w:ascii="Times New Roman" w:hAnsi="Times New Roman" w:cs="Times New Roman"/>
@@ -1375,17 +1348,7 @@
                 <w:sz w:val="20"/>
                 <w:szCs w:val="20"/>
               </w:rPr>
-              <w:t>Team work</w:t>
-            </w:r>
-            <w:proofErr w:type="gramEnd"/>
-            <w:r>
-              <w:rPr>
-                <w:rFonts w:ascii="Times New Roman" w:hAnsi="Times New Roman" w:cs="Times New Roman"/>
-                <w:color w:val="000000" w:themeColor="text1"/>
-                <w:sz w:val="20"/>
-                <w:szCs w:val="20"/>
-              </w:rPr>
-              <w:t xml:space="preserve"> quality. Contributions of team members - All members should collaborate and contribute equally to the project.</w:t>
+              <w:t>Team work quality. Contributions of team members - All members should collaborate and contribute equally to the project.</w:t>
             </w:r>
           </w:p>
         </w:tc>
@@ -1486,27 +1449,7 @@
                 <w:szCs w:val="20"/>
               </w:rPr>
               <w:lastRenderedPageBreak/>
-              <w:t>Project report – description of the implemented app, what is implemented, what is missed</w:t>
-            </w:r>
-            <w:proofErr w:type="gramStart"/>
-            <w:r>
-              <w:rPr>
-                <w:rFonts w:ascii="Times New Roman" w:hAnsi="Times New Roman" w:cs="Times New Roman"/>
-                <w:color w:val="000000" w:themeColor="text1"/>
-                <w:sz w:val="20"/>
-                <w:szCs w:val="20"/>
-              </w:rPr>
-              <w:t xml:space="preserve"> ..</w:t>
-            </w:r>
-            <w:proofErr w:type="gramEnd"/>
-            <w:r>
-              <w:rPr>
-                <w:rFonts w:ascii="Times New Roman" w:hAnsi="Times New Roman" w:cs="Times New Roman"/>
-                <w:color w:val="000000" w:themeColor="text1"/>
-                <w:sz w:val="20"/>
-                <w:szCs w:val="20"/>
-              </w:rPr>
-              <w:t xml:space="preserve"> </w:t>
+              <w:t xml:space="preserve">Project report – description of the implemented app, what is implemented, what is missed .. </w:t>
             </w:r>
           </w:p>
         </w:tc>
@@ -2001,21 +1944,7 @@
         <w:rPr>
           <w:rFonts w:ascii="Times New Roman" w:hAnsi="Times New Roman" w:cs="Times New Roman"/>
         </w:rPr>
-        <w:t xml:space="preserve">- The functionality is </w:t>
-      </w:r>
-      <w:proofErr w:type="gramStart"/>
-      <w:r>
-        <w:rPr>
-          <w:rFonts w:ascii="Times New Roman" w:hAnsi="Times New Roman" w:cs="Times New Roman"/>
-        </w:rPr>
-        <w:t>working:</w:t>
-      </w:r>
-      <w:proofErr w:type="gramEnd"/>
-      <w:r>
-        <w:rPr>
-          <w:rFonts w:ascii="Times New Roman" w:hAnsi="Times New Roman" w:cs="Times New Roman"/>
-        </w:rPr>
-        <w:t xml:space="preserve"> you get 70% of the assigned grade. </w:t>
+        <w:t xml:space="preserve">- The functionality is working: you get 70% of the assigned grade. </w:t>
       </w:r>
     </w:p>
     <w:p>
@@ -2032,35 +1961,7 @@
         <w:rPr>
           <w:rFonts w:ascii="Times New Roman" w:hAnsi="Times New Roman" w:cs="Times New Roman"/>
         </w:rPr>
-        <w:t xml:space="preserve">- The functionality is not </w:t>
-      </w:r>
-      <w:proofErr w:type="gramStart"/>
-      <w:r>
-        <w:rPr>
-          <w:rFonts w:ascii="Times New Roman" w:hAnsi="Times New Roman" w:cs="Times New Roman"/>
-        </w:rPr>
-        <w:t>working:</w:t>
-      </w:r>
-      <w:proofErr w:type="gramEnd"/>
-      <w:r>
-        <w:rPr>
-          <w:rFonts w:ascii="Times New Roman" w:hAnsi="Times New Roman" w:cs="Times New Roman"/>
-        </w:rPr>
-        <w:t xml:space="preserve"> you lose 40% of </w:t>
-      </w:r>
-      <w:proofErr w:type="gramStart"/>
-      <w:r>
-        <w:rPr>
-          <w:rFonts w:ascii="Times New Roman" w:hAnsi="Times New Roman" w:cs="Times New Roman"/>
-        </w:rPr>
-        <w:t>assigned</w:t>
-      </w:r>
-      <w:proofErr w:type="gramEnd"/>
-      <w:r>
-        <w:rPr>
-          <w:rFonts w:ascii="Times New Roman" w:hAnsi="Times New Roman" w:cs="Times New Roman"/>
-        </w:rPr>
-        <w:t xml:space="preserve"> grade. </w:t>
+        <w:t xml:space="preserve">- The functionality is not working: you lose 40% of assigned grade. </w:t>
       </w:r>
     </w:p>
     <w:p>
@@ -2542,18 +2443,8 @@
           <w:b/>
           <w:bCs/>
         </w:rPr>
-        <w:t xml:space="preserve">[100-85]. You should work hard to and demonstrate the merits of your application to earn those </w:t>
-      </w:r>
-      <w:proofErr w:type="gramStart"/>
-      <w:r>
-        <w:rPr>
-          <w:rFonts w:ascii="Times New Roman" w:hAnsi="Times New Roman" w:cs="Times New Roman"/>
-          <w:b/>
-          <w:bCs/>
-        </w:rPr>
-        <w:t>grades.+</w:t>
-      </w:r>
-      <w:proofErr w:type="gramEnd"/>
+        <w:t>[100-85]. You should work hard to and demonstrate the merits of your application to earn those grades.+</w:t>
+      </w:r>
     </w:p>
     <w:p>
       <w:pPr>
@@ -2692,21 +2583,13 @@
         <w:t xml:space="preserve">. The </w:t>
       </w:r>
       <w:r>
-        <w:t xml:space="preserve">admin </w:t>
-      </w:r>
-      <w:proofErr w:type="gramStart"/>
-      <w:r>
-        <w:t xml:space="preserve">has </w:t>
+        <w:t xml:space="preserve">admin has </w:t>
       </w:r>
       <w:r>
         <w:t xml:space="preserve"> acces</w:t>
       </w:r>
       <w:r>
-        <w:t>s</w:t>
-      </w:r>
-      <w:proofErr w:type="gramEnd"/>
-      <w:r>
-        <w:t xml:space="preserve"> and the ability </w:t>
+        <w:t xml:space="preserve">s and the ability </w:t>
       </w:r>
       <w:r>
         <w:t>to create</w:t>
@@ -2914,15 +2797,7 @@
         <w:spacing w:before="240" w:after="120"/>
       </w:pPr>
       <w:r>
-        <w:t xml:space="preserve">Unimplemented use-cases and </w:t>
-      </w:r>
-      <w:proofErr w:type="gramStart"/>
-      <w:r>
-        <w:t>not functioning</w:t>
-      </w:r>
-      <w:proofErr w:type="gramEnd"/>
-      <w:r>
-        <w:t xml:space="preserve"> parts</w:t>
+        <w:t>Unimplemented use-cases and not functioning parts</w:t>
       </w:r>
     </w:p>
     <w:p>
@@ -3327,7 +3202,211 @@
         <w:t>Use case 7</w:t>
       </w:r>
     </w:p>
+    <w:p>
+      <w:pPr>
+        <w:rPr>
+          <w:noProof/>
+        </w:rPr>
+      </w:pPr>
+      <w:r>
+        <w:rPr>
+          <w:noProof/>
+        </w:rPr>
+        <w:drawing>
+          <wp:inline distT="0" distB="0" distL="0" distR="0" wp14:anchorId="30F0A2C3" wp14:editId="4F706DDA">
+            <wp:extent cx="6858000" cy="2697480"/>
+            <wp:effectExtent l="0" t="0" r="0" b="7620"/>
+            <wp:docPr id="1157337345" name="Picture 1" descr="A screenshot of a computer&#10;&#10;AI-generated content may be incorrect."/>
+            <wp:cNvGraphicFramePr>
+              <a:graphicFrameLocks xmlns:a="http://schemas.openxmlformats.org/drawingml/2006/main" noChangeAspect="1"/>
+            </wp:cNvGraphicFramePr>
+            <a:graphic xmlns:a="http://schemas.openxmlformats.org/drawingml/2006/main">
+              <a:graphicData uri="http://schemas.openxmlformats.org/drawingml/2006/picture">
+                <pic:pic xmlns:pic="http://schemas.openxmlformats.org/drawingml/2006/picture">
+                  <pic:nvPicPr>
+                    <pic:cNvPr id="1157337345" name="Picture 1" descr="A screenshot of a computer&#10;&#10;AI-generated content may be incorrect."/>
+                    <pic:cNvPicPr/>
+                  </pic:nvPicPr>
+                  <pic:blipFill>
+                    <a:blip r:embed="rId23"/>
+                    <a:stretch>
+                      <a:fillRect/>
+                    </a:stretch>
+                  </pic:blipFill>
+                  <pic:spPr>
+                    <a:xfrm>
+                      <a:off x="0" y="0"/>
+                      <a:ext cx="6858000" cy="2697480"/>
+                    </a:xfrm>
+                    <a:prstGeom prst="rect">
+                      <a:avLst/>
+                    </a:prstGeom>
+                  </pic:spPr>
+                </pic:pic>
+              </a:graphicData>
+            </a:graphic>
+          </wp:inline>
+        </w:drawing>
+      </w:r>
+    </w:p>
     <w:p/>
+    <w:p>
+      <w:pPr>
+        <w:rPr>
+          <w:noProof/>
+        </w:rPr>
+      </w:pPr>
+    </w:p>
+    <w:p>
+      <w:pPr>
+        <w:tabs>
+          <w:tab w:val="left" w:pos="4356"/>
+        </w:tabs>
+        <w:rPr>
+          <w:noProof/>
+        </w:rPr>
+      </w:pPr>
+      <w:r>
+        <w:tab/>
+      </w:r>
+      <w:r>
+        <w:tab/>
+      </w:r>
+      <w:r>
+        <w:rPr>
+          <w:noProof/>
+        </w:rPr>
+        <w:drawing>
+          <wp:inline distT="0" distB="0" distL="0" distR="0" wp14:anchorId="148FAA40" wp14:editId="782BF655">
+            <wp:extent cx="6858000" cy="1417320"/>
+            <wp:effectExtent l="0" t="0" r="0" b="0"/>
+            <wp:docPr id="915322978" name="Picture 2" descr="A white rectangular object with a black border&#10;&#10;AI-generated content may be incorrect."/>
+            <wp:cNvGraphicFramePr>
+              <a:graphicFrameLocks xmlns:a="http://schemas.openxmlformats.org/drawingml/2006/main" noChangeAspect="1"/>
+            </wp:cNvGraphicFramePr>
+            <a:graphic xmlns:a="http://schemas.openxmlformats.org/drawingml/2006/main">
+              <a:graphicData uri="http://schemas.openxmlformats.org/drawingml/2006/picture">
+                <pic:pic xmlns:pic="http://schemas.openxmlformats.org/drawingml/2006/picture">
+                  <pic:nvPicPr>
+                    <pic:cNvPr id="915322978" name="Picture 2" descr="A white rectangular object with a black border&#10;&#10;AI-generated content may be incorrect."/>
+                    <pic:cNvPicPr/>
+                  </pic:nvPicPr>
+                  <pic:blipFill>
+                    <a:blip r:embed="rId24"/>
+                    <a:stretch>
+                      <a:fillRect/>
+                    </a:stretch>
+                  </pic:blipFill>
+                  <pic:spPr>
+                    <a:xfrm>
+                      <a:off x="0" y="0"/>
+                      <a:ext cx="6858000" cy="1417320"/>
+                    </a:xfrm>
+                    <a:prstGeom prst="rect">
+                      <a:avLst/>
+                    </a:prstGeom>
+                  </pic:spPr>
+                </pic:pic>
+              </a:graphicData>
+            </a:graphic>
+          </wp:inline>
+        </w:drawing>
+      </w:r>
+    </w:p>
+    <w:p>
+      <w:pPr>
+        <w:tabs>
+          <w:tab w:val="left" w:pos="4356"/>
+        </w:tabs>
+      </w:pPr>
+      <w:r>
+        <w:tab/>
+      </w:r>
+      <w:r>
+        <w:tab/>
+      </w:r>
+      <w:r>
+        <w:rPr>
+          <w:noProof/>
+        </w:rPr>
+        <w:lastRenderedPageBreak/>
+        <w:drawing>
+          <wp:inline distT="0" distB="0" distL="0" distR="0" wp14:anchorId="78BCD3B7" wp14:editId="4F8A6D59">
+            <wp:extent cx="6858000" cy="1650365"/>
+            <wp:effectExtent l="0" t="0" r="0" b="6985"/>
+            <wp:docPr id="1553524327" name="Picture 3" descr="A screenshot of a computer&#10;&#10;AI-generated content may be incorrect."/>
+            <wp:cNvGraphicFramePr>
+              <a:graphicFrameLocks xmlns:a="http://schemas.openxmlformats.org/drawingml/2006/main" noChangeAspect="1"/>
+            </wp:cNvGraphicFramePr>
+            <a:graphic xmlns:a="http://schemas.openxmlformats.org/drawingml/2006/main">
+              <a:graphicData uri="http://schemas.openxmlformats.org/drawingml/2006/picture">
+                <pic:pic xmlns:pic="http://schemas.openxmlformats.org/drawingml/2006/picture">
+                  <pic:nvPicPr>
+                    <pic:cNvPr id="1553524327" name="Picture 3" descr="A screenshot of a computer&#10;&#10;AI-generated content may be incorrect."/>
+                    <pic:cNvPicPr/>
+                  </pic:nvPicPr>
+                  <pic:blipFill>
+                    <a:blip r:embed="rId25"/>
+                    <a:stretch>
+                      <a:fillRect/>
+                    </a:stretch>
+                  </pic:blipFill>
+                  <pic:spPr>
+                    <a:xfrm>
+                      <a:off x="0" y="0"/>
+                      <a:ext cx="6858000" cy="1650365"/>
+                    </a:xfrm>
+                    <a:prstGeom prst="rect">
+                      <a:avLst/>
+                    </a:prstGeom>
+                  </pic:spPr>
+                </pic:pic>
+              </a:graphicData>
+            </a:graphic>
+          </wp:inline>
+        </w:drawing>
+      </w:r>
+      <w:r>
+        <w:rPr>
+          <w:noProof/>
+        </w:rPr>
+        <w:drawing>
+          <wp:inline distT="0" distB="0" distL="0" distR="0" wp14:anchorId="2652C9BA" wp14:editId="47BE185B">
+            <wp:extent cx="6858000" cy="1210310"/>
+            <wp:effectExtent l="0" t="0" r="0" b="8890"/>
+            <wp:docPr id="918515845" name="Picture 4" descr="A white rectangular object with a black border&#10;&#10;AI-generated content may be incorrect."/>
+            <wp:cNvGraphicFramePr>
+              <a:graphicFrameLocks xmlns:a="http://schemas.openxmlformats.org/drawingml/2006/main" noChangeAspect="1"/>
+            </wp:cNvGraphicFramePr>
+            <a:graphic xmlns:a="http://schemas.openxmlformats.org/drawingml/2006/main">
+              <a:graphicData uri="http://schemas.openxmlformats.org/drawingml/2006/picture">
+                <pic:pic xmlns:pic="http://schemas.openxmlformats.org/drawingml/2006/picture">
+                  <pic:nvPicPr>
+                    <pic:cNvPr id="918515845" name="Picture 4" descr="A white rectangular object with a black border&#10;&#10;AI-generated content may be incorrect."/>
+                    <pic:cNvPicPr/>
+                  </pic:nvPicPr>
+                  <pic:blipFill>
+                    <a:blip r:embed="rId26"/>
+                    <a:stretch>
+                      <a:fillRect/>
+                    </a:stretch>
+                  </pic:blipFill>
+                  <pic:spPr>
+                    <a:xfrm>
+                      <a:off x="0" y="0"/>
+                      <a:ext cx="6858000" cy="1210310"/>
+                    </a:xfrm>
+                    <a:prstGeom prst="rect">
+                      <a:avLst/>
+                    </a:prstGeom>
+                  </pic:spPr>
+                </pic:pic>
+              </a:graphicData>
+            </a:graphic>
+          </wp:inline>
+        </w:drawing>
+      </w:r>
+    </w:p>
     <w:p>
       <w:pPr>
         <w:pStyle w:val="Heading1"/>
@@ -3362,7 +3441,7 @@
                     <pic:cNvPicPr/>
                   </pic:nvPicPr>
                   <pic:blipFill>
-                    <a:blip r:embed="rId23"/>
+                    <a:blip r:embed="rId27"/>
                     <a:stretch>
                       <a:fillRect/>
                     </a:stretch>
@@ -3396,6 +3475,7 @@
         <w:spacing w:before="240" w:after="120"/>
       </w:pPr>
       <w:r>
+        <w:lastRenderedPageBreak/>
         <w:t>Discussion of the project contribution of each team member</w:t>
       </w:r>
     </w:p>
@@ -3583,19 +3663,8 @@
                 <w:sz w:val="24"/>
                 <w:szCs w:val="24"/>
               </w:rPr>
-              <w:t xml:space="preserve">Omar </w:t>
+              <w:t>Omar amdadullah</w:t>
             </w:r>
-            <w:proofErr w:type="spellStart"/>
-            <w:r>
-              <w:rPr>
-                <w:bCs/>
-                <w:color w:val="auto"/>
-                <w:sz w:val="24"/>
-                <w:szCs w:val="24"/>
-              </w:rPr>
-              <w:t>amdadullah</w:t>
-            </w:r>
-            <w:proofErr w:type="spellEnd"/>
           </w:p>
         </w:tc>
         <w:tc>
@@ -3686,9 +3755,9 @@
     </w:tbl>
     <w:p/>
     <w:sectPr>
-      <w:footerReference w:type="even" r:id="rId24"/>
-      <w:footerReference w:type="default" r:id="rId25"/>
-      <w:footerReference w:type="first" r:id="rId26"/>
+      <w:footerReference w:type="even" r:id="rId28"/>
+      <w:footerReference w:type="default" r:id="rId29"/>
+      <w:footerReference w:type="first" r:id="rId30"/>
       <w:pgSz w:w="12240" w:h="15840"/>
       <w:pgMar w:top="720" w:right="720" w:bottom="720" w:left="720" w:header="720" w:footer="719" w:gutter="0"/>
       <w:cols w:space="720"/>
@@ -3907,7 +3976,7 @@
     <mc:AlternateContent>
       <mc:Choice Requires="v">
         <w:pict>
-          <v:shapetype w14:anchorId="16B92BFC" id="_x0000_t75" coordsize="21600,21600" o:spt="75" o:preferrelative="t" path="m@4@5l@4@11@9@11@9@5xe" filled="f" stroked="f">
+          <v:shapetype w14:anchorId="1786962E" id="_x0000_t75" coordsize="21600,21600" o:spt="75" o:preferrelative="t" path="m@4@5l@4@11@9@11@9@5xe" filled="f" stroked="f">
             <v:stroke joinstyle="miter"/>
             <v:formulas>
               <v:f eqn="if lineDrawn pixelLineWidth 0"/>
@@ -3926,17 +3995,17 @@
             <v:path o:extrusionok="f" gradientshapeok="t" o:connecttype="rect"/>
             <o:lock v:ext="edit" aspectratio="t"/>
           </v:shapetype>
-          <v:shape id="Picture 1230409723" o:spid="_x0000_i1025" type="#_x0000_t75" style="width:14.4pt;height:14.4pt;visibility:visible;mso-wrap-style:square">
+          <v:shape id="Picture 1858916263" o:spid="_x0000_i1025" type="#_x0000_t75" style="width:14.4pt;height:14.4pt;visibility:visible;mso-wrap-style:square">
             <v:imagedata r:id="rId1" o:title=""/>
           </v:shape>
         </w:pict>
       </mc:Choice>
       <mc:Fallback>
         <w:drawing>
-          <wp:inline distT="0" distB="0" distL="0" distR="0" wp14:anchorId="63CD1BF8" wp14:editId="4EB6D747">
+          <wp:inline distT="0" distB="0" distL="0" distR="0" wp14:anchorId="6AB9607E" wp14:editId="64B7BAA1">
             <wp:extent cx="182880" cy="182880"/>
             <wp:effectExtent l="0" t="0" r="0" b="0"/>
-            <wp:docPr id="1230409723" name="Picture 1230409723"/>
+            <wp:docPr id="1858916263" name="Picture 1858916263"/>
             <wp:cNvGraphicFramePr>
               <a:graphicFrameLocks xmlns:a="http://schemas.openxmlformats.org/drawingml/2006/main" noChangeAspect="1"/>
             </wp:cNvGraphicFramePr>
@@ -9584,7 +9653,6 @@
     <w:basedOn w:val="Normal"/>
     <w:link w:val="HeaderChar"/>
     <w:uiPriority w:val="99"/>
-    <w:semiHidden/>
     <w:unhideWhenUsed/>
     <w:rsid w:val="009857BE"/>
     <w:pPr>
@@ -9600,7 +9668,6 @@
     <w:basedOn w:val="DefaultParagraphFont"/>
     <w:link w:val="Header"/>
     <w:uiPriority w:val="99"/>
-    <w:semiHidden/>
     <w:rsid w:val="009857BE"/>
     <w:rPr>
       <w:rFonts w:ascii="Calibri" w:eastAsia="Calibri" w:hAnsi="Calibri" w:cs="Calibri"/>
@@ -9971,14 +10038,12 @@
 </file>
 
 <file path=customXml/item2.xml><?xml version="1.0" encoding="utf-8"?>
-<p:properties xmlns:p="http://schemas.microsoft.com/office/2006/metadata/properties" xmlns:xsi="http://www.w3.org/2001/XMLSchema-instance" xmlns:pc="http://schemas.microsoft.com/office/infopath/2007/PartnerControls">
-  <documentManagement>
-    <TaxCatchAll xmlns="692651b8-6577-4651-a352-3b631599c082" xsi:nil="true"/>
-    <lcf76f155ced4ddcb4097134ff3c332f xmlns="ff4433bc-22a3-4dac-805f-c635aff40461">
-      <Terms xmlns="http://schemas.microsoft.com/office/infopath/2007/PartnerControls"/>
-    </lcf76f155ced4ddcb4097134ff3c332f>
-  </documentManagement>
-</p:properties>
+<?mso-contentType ?>
+<FormTemplates xmlns="http://schemas.microsoft.com/sharepoint/v3/contenttype/forms">
+  <Display>DocumentLibraryForm</Display>
+  <Edit>DocumentLibraryForm</Edit>
+  <New>DocumentLibraryForm</New>
+</FormTemplates>
 </file>
 
 <file path=customXml/item3.xml><?xml version="1.0" encoding="utf-8"?>
@@ -10183,12 +10248,14 @@
 </file>
 
 <file path=customXml/item4.xml><?xml version="1.0" encoding="utf-8"?>
-<?mso-contentType ?>
-<FormTemplates xmlns="http://schemas.microsoft.com/sharepoint/v3/contenttype/forms">
-  <Display>DocumentLibraryForm</Display>
-  <Edit>DocumentLibraryForm</Edit>
-  <New>DocumentLibraryForm</New>
-</FormTemplates>
+<p:properties xmlns:p="http://schemas.microsoft.com/office/2006/metadata/properties" xmlns:xsi="http://www.w3.org/2001/XMLSchema-instance" xmlns:pc="http://schemas.microsoft.com/office/infopath/2007/PartnerControls">
+  <documentManagement>
+    <TaxCatchAll xmlns="692651b8-6577-4651-a352-3b631599c082" xsi:nil="true"/>
+    <lcf76f155ced4ddcb4097134ff3c332f xmlns="ff4433bc-22a3-4dac-805f-c635aff40461">
+      <Terms xmlns="http://schemas.microsoft.com/office/infopath/2007/PartnerControls"/>
+    </lcf76f155ced4ddcb4097134ff3c332f>
+  </documentManagement>
+</p:properties>
 </file>
 
 <file path=customXml/itemProps1.xml><?xml version="1.0" encoding="utf-8"?>
@@ -10200,12 +10267,9 @@
 </file>
 
 <file path=customXml/itemProps2.xml><?xml version="1.0" encoding="utf-8"?>
-<ds:datastoreItem xmlns:ds="http://schemas.openxmlformats.org/officeDocument/2006/customXml" ds:itemID="{E9D8FE69-F782-45F1-BD7D-38E143528BC3}">
+<ds:datastoreItem xmlns:ds="http://schemas.openxmlformats.org/officeDocument/2006/customXml" ds:itemID="{899977B6-4170-4EBB-8EC3-1772808F953C}">
   <ds:schemaRefs>
-    <ds:schemaRef ds:uri="http://schemas.microsoft.com/office/2006/metadata/properties"/>
-    <ds:schemaRef ds:uri="http://schemas.microsoft.com/office/infopath/2007/PartnerControls"/>
-    <ds:schemaRef ds:uri="692651b8-6577-4651-a352-3b631599c082"/>
-    <ds:schemaRef ds:uri="ff4433bc-22a3-4dac-805f-c635aff40461"/>
+    <ds:schemaRef ds:uri="http://schemas.microsoft.com/sharepoint/v3/contenttype/forms"/>
   </ds:schemaRefs>
 </ds:datastoreItem>
 </file>
@@ -10230,9 +10294,12 @@
 </file>
 
 <file path=customXml/itemProps4.xml><?xml version="1.0" encoding="utf-8"?>
-<ds:datastoreItem xmlns:ds="http://schemas.openxmlformats.org/officeDocument/2006/customXml" ds:itemID="{899977B6-4170-4EBB-8EC3-1772808F953C}">
+<ds:datastoreItem xmlns:ds="http://schemas.openxmlformats.org/officeDocument/2006/customXml" ds:itemID="{E9D8FE69-F782-45F1-BD7D-38E143528BC3}">
   <ds:schemaRefs>
-    <ds:schemaRef ds:uri="http://schemas.microsoft.com/sharepoint/v3/contenttype/forms"/>
+    <ds:schemaRef ds:uri="http://schemas.microsoft.com/office/2006/metadata/properties"/>
+    <ds:schemaRef ds:uri="http://schemas.microsoft.com/office/infopath/2007/PartnerControls"/>
+    <ds:schemaRef ds:uri="692651b8-6577-4651-a352-3b631599c082"/>
+    <ds:schemaRef ds:uri="ff4433bc-22a3-4dac-805f-c635aff40461"/>
   </ds:schemaRefs>
 </ds:datastoreItem>
 </file>
</xml_diff>